<commit_message>
Now the Document of Evidences is created successfully
</commit_message>
<xml_diff>
--- a/src/templates/Plantilla Evidencias - .docx
+++ b/src/templates/Plantilla Evidencias - .docx
@@ -32,7 +32,8 @@
           <w:p>
             <w:pPr>
               <w:pStyle w:val="Normal"/>
-              <w:widowControl/>
+              <w:widowControl w:val="false"/>
+              <w:suppressAutoHyphens w:val="true"/>
               <w:spacing w:lineRule="auto" w:line="240" w:before="0" w:after="0"/>
               <w:jc w:val="left"/>
               <w:rPr>
@@ -64,7 +65,8 @@
           <w:p>
             <w:pPr>
               <w:pStyle w:val="Normal"/>
-              <w:widowControl/>
+              <w:widowControl w:val="false"/>
+              <w:suppressAutoHyphens w:val="true"/>
               <w:spacing w:lineRule="auto" w:line="240" w:before="0" w:after="0"/>
               <w:jc w:val="left"/>
               <w:rPr>
@@ -75,15 +77,7 @@
               </w:rPr>
             </w:pPr>
             <w:r>
-              <w:rPr>
-                <w:rFonts w:eastAsia="Segoe UI" w:cs="Segoe UI" w:ascii="Segoe UI" w:hAnsi="Segoe UI"/>
-                <w:color w:val="000000" w:themeColor="text1"/>
-                <w:kern w:val="0"/>
-                <w:sz w:val="20"/>
-                <w:szCs w:val="20"/>
-                <w:lang w:val="es-ES" w:eastAsia="es-ES" w:bidi="ar-SA"/>
-              </w:rPr>
-              <w:t>Plataforma Colaboración Corporativa</w:t>
+              <w:rPr/>
             </w:r>
           </w:p>
         </w:tc>
@@ -115,8 +109,8 @@
         <w:tblLook w:firstRow="1" w:noVBand="1" w:lastRow="0" w:firstColumn="1" w:lastColumn="0" w:noHBand="0" w:val="04a0"/>
       </w:tblPr>
       <w:tblGrid>
-        <w:gridCol w:w="1199"/>
-        <w:gridCol w:w="5512"/>
+        <w:gridCol w:w="1198"/>
+        <w:gridCol w:w="5513"/>
         <w:gridCol w:w="855"/>
         <w:gridCol w:w="2491"/>
       </w:tblGrid>
@@ -126,14 +120,15 @@
         </w:trPr>
         <w:tc>
           <w:tcPr>
-            <w:tcW w:w="1199" w:type="dxa"/>
+            <w:tcW w:w="1198" w:type="dxa"/>
             <w:tcBorders/>
             <w:shd w:color="auto" w:fill="auto" w:val="clear"/>
           </w:tcPr>
           <w:p>
             <w:pPr>
               <w:pStyle w:val="Normal"/>
-              <w:widowControl/>
+              <w:widowControl w:val="false"/>
+              <w:suppressAutoHyphens w:val="true"/>
               <w:spacing w:lineRule="auto" w:line="240" w:before="0" w:after="0"/>
               <w:jc w:val="left"/>
               <w:rPr>
@@ -158,14 +153,15 @@
         </w:tc>
         <w:tc>
           <w:tcPr>
-            <w:tcW w:w="5512" w:type="dxa"/>
+            <w:tcW w:w="5513" w:type="dxa"/>
             <w:tcBorders/>
             <w:shd w:color="auto" w:fill="auto" w:val="clear"/>
           </w:tcPr>
           <w:p>
             <w:pPr>
               <w:pStyle w:val="Normal"/>
-              <w:widowControl/>
+              <w:widowControl w:val="false"/>
+              <w:suppressAutoHyphens w:val="true"/>
               <w:spacing w:lineRule="auto" w:line="240" w:before="0" w:after="0"/>
               <w:jc w:val="left"/>
               <w:rPr>
@@ -177,14 +173,7 @@
               </w:rPr>
             </w:pPr>
             <w:r>
-              <w:rPr>
-                <w:rFonts w:eastAsia="Calibri" w:cs=""/>
-                <w:kern w:val="0"/>
-                <w:sz w:val="22"/>
-                <w:szCs w:val="22"/>
-                <w:lang w:val="es-ES" w:eastAsia="es-ES" w:bidi="ar-SA"/>
-              </w:rPr>
-              <w:t>Kadievka Ariagni Salcedo Vargas</w:t>
+              <w:rPr/>
             </w:r>
           </w:p>
         </w:tc>
@@ -197,7 +186,8 @@
           <w:p>
             <w:pPr>
               <w:pStyle w:val="Normal"/>
-              <w:widowControl/>
+              <w:widowControl w:val="false"/>
+              <w:suppressAutoHyphens w:val="true"/>
               <w:spacing w:lineRule="auto" w:line="240" w:before="0" w:after="0"/>
               <w:jc w:val="left"/>
               <w:rPr>
@@ -229,7 +219,8 @@
           <w:p>
             <w:pPr>
               <w:pStyle w:val="Normal"/>
-              <w:widowControl/>
+              <w:widowControl w:val="false"/>
+              <w:suppressAutoHyphens w:val="true"/>
               <w:spacing w:lineRule="auto" w:line="240" w:before="0" w:after="0"/>
               <w:jc w:val="left"/>
               <w:rPr>
@@ -241,14 +232,7 @@
               </w:rPr>
             </w:pPr>
             <w:r>
-              <w:rPr>
-                <w:rFonts w:eastAsia="Calibri" w:cs=""/>
-                <w:kern w:val="0"/>
-                <w:sz w:val="22"/>
-                <w:szCs w:val="22"/>
-                <w:lang w:val="es-ES" w:eastAsia="es-ES" w:bidi="ar-SA"/>
-              </w:rPr>
-              <w:t>Programador</w:t>
+              <w:rPr/>
             </w:r>
           </w:p>
         </w:tc>
@@ -294,7 +278,8 @@
           <w:p>
             <w:pPr>
               <w:pStyle w:val="Normal"/>
-              <w:widowControl/>
+              <w:widowControl w:val="false"/>
+              <w:suppressAutoHyphens w:val="true"/>
               <w:spacing w:lineRule="auto" w:line="240" w:before="0" w:after="0"/>
               <w:jc w:val="left"/>
               <w:rPr>
@@ -326,7 +311,8 @@
           <w:p>
             <w:pPr>
               <w:pStyle w:val="Normal"/>
-              <w:widowControl/>
+              <w:widowControl w:val="false"/>
+              <w:suppressAutoHyphens w:val="true"/>
               <w:spacing w:lineRule="auto" w:line="240" w:before="0" w:after="0"/>
               <w:jc w:val="left"/>
               <w:rPr>
@@ -338,14 +324,7 @@
               </w:rPr>
             </w:pPr>
             <w:r>
-              <w:rPr>
-                <w:rFonts w:eastAsia="Calibri" w:cs=""/>
-                <w:kern w:val="0"/>
-                <w:sz w:val="22"/>
-                <w:szCs w:val="22"/>
-                <w:lang w:val="es-ES" w:eastAsia="es-ES" w:bidi="ar-SA"/>
-              </w:rPr>
-              <w:t>30/09/2024</w:t>
+              <w:rPr/>
             </w:r>
           </w:p>
         </w:tc>
@@ -389,7 +368,8 @@
           <w:p>
             <w:pPr>
               <w:pStyle w:val="Normal"/>
-              <w:widowControl/>
+              <w:widowControl w:val="false"/>
+              <w:suppressAutoHyphens w:val="true"/>
               <w:spacing w:lineRule="auto" w:line="240" w:before="0" w:after="0"/>
               <w:jc w:val="left"/>
               <w:rPr>
@@ -455,7 +435,8 @@
           <w:p>
             <w:pPr>
               <w:pStyle w:val="Paragraph"/>
-              <w:widowControl/>
+              <w:widowControl w:val="false"/>
+              <w:suppressAutoHyphens w:val="true"/>
               <w:spacing w:beforeAutospacing="0" w:before="0" w:afterAutospacing="0" w:after="0"/>
               <w:jc w:val="left"/>
               <w:textAlignment w:val="baseline"/>
@@ -467,15 +448,21 @@
               </w:rPr>
             </w:pPr>
             <w:r>
-              <w:rPr/>
+              <w:rPr>
+                <w:rFonts w:cs="Segoe UI" w:ascii="Segoe UI" w:hAnsi="Segoe UI"/>
+                <w:sz w:val="18"/>
+                <w:szCs w:val="18"/>
+                <w:lang w:val="es-ES"/>
+              </w:rPr>
             </w:r>
           </w:p>
           <w:p>
             <w:pPr>
               <w:pStyle w:val="ListParagraph"/>
-              <w:widowControl/>
+              <w:widowControl w:val="false"/>
+              <w:suppressAutoHyphens w:val="true"/>
               <w:spacing w:lineRule="auto" w:line="240" w:before="0" w:after="0"/>
-              <w:ind w:hanging="0"/>
+              <w:ind w:left="720" w:hanging="0"/>
               <w:contextualSpacing/>
               <w:jc w:val="left"/>
               <w:rPr>
@@ -541,7 +528,8 @@
           <w:p>
             <w:pPr>
               <w:pStyle w:val="Normal"/>
-              <w:widowControl/>
+              <w:widowControl w:val="false"/>
+              <w:suppressAutoHyphens w:val="true"/>
               <w:spacing w:lineRule="auto" w:line="240" w:before="0" w:after="0"/>
               <w:jc w:val="left"/>
               <w:rPr>
@@ -578,7 +566,8 @@
           <w:p>
             <w:pPr>
               <w:pStyle w:val="Normal"/>
-              <w:widowControl/>
+              <w:widowControl w:val="false"/>
+              <w:suppressAutoHyphens w:val="true"/>
               <w:spacing w:lineRule="auto" w:line="240" w:before="0" w:after="0"/>
               <w:jc w:val="center"/>
               <w:rPr>
@@ -590,20 +579,17 @@
             </w:pPr>
             <w:r>
               <w:rPr>
-                <w:rFonts w:eastAsia="Calibri" w:cs=""/>
                 <w:i/>
                 <w:iCs/>
-                <w:kern w:val="0"/>
-                <w:sz w:val="22"/>
-                <w:szCs w:val="22"/>
-                <w:lang w:val="es-ES" w:eastAsia="es-ES" w:bidi="ar-SA"/>
+                <w:lang w:val="en-US"/>
               </w:rPr>
             </w:r>
           </w:p>
           <w:p>
             <w:pPr>
               <w:pStyle w:val="ListParagraph"/>
-              <w:widowControl/>
+              <w:widowControl w:val="false"/>
+              <w:suppressAutoHyphens w:val="true"/>
               <w:spacing w:lineRule="auto" w:line="240" w:before="0" w:after="0"/>
               <w:contextualSpacing/>
               <w:jc w:val="both"/>
@@ -614,11 +600,7 @@
             </w:pPr>
             <w:r>
               <w:rPr>
-                <w:rFonts w:eastAsia="Calibri" w:cs=""/>
-                <w:kern w:val="0"/>
-                <w:sz w:val="22"/>
-                <w:szCs w:val="22"/>
-                <w:lang w:val="es-ES" w:eastAsia="es-ES" w:bidi="ar-SA"/>
+                <w:lang w:val="en-US"/>
               </w:rPr>
             </w:r>
           </w:p>
@@ -669,7 +651,7 @@
       <mc:AlternateContent>
         <mc:Choice Requires="wps">
           <w:drawing>
-            <wp:anchor behindDoc="1" distT="0" distB="17145" distL="0" distR="10795" simplePos="0" locked="0" layoutInCell="0" allowOverlap="1" relativeHeight="3" wp14:anchorId="77BE0ABE">
+            <wp:anchor behindDoc="0" distT="0" distB="17145" distL="0" distR="10795" simplePos="0" locked="0" layoutInCell="0" allowOverlap="1" relativeHeight="2" wp14:anchorId="77BE0ABE">
               <wp:simplePos x="0" y="0"/>
               <wp:positionH relativeFrom="leftMargin">
                 <wp:align>left</wp:align>
@@ -741,7 +723,7 @@
         </mc:Choice>
         <mc:Fallback>
           <w:pict>
-            <v:rect id="shape_0" ID="Cuadro de texto 2" path="m0,0l-2147483645,0l-2147483645,-2147483646l0,-2147483646xe" stroked="f" o:allowincell="f" style="position:absolute;margin-left:0pt;margin-top:0.05pt;width:34.9pt;height:34.9pt;mso-wrap-style:none;v-text-anchor:top;mso-position-horizontal:left;mso-position-horizontal-relative:page" wp14:anchorId="77BE0ABE">
+            <v:rect id="shape_0" ID="Cuadro de texto 2" path="m0,0l-2147483645,0l-2147483645,-2147483646l0,-2147483646xe" stroked="f" o:allowincell="f" style="position:absolute;margin-left:0pt;margin-top:0.05pt;width:34.9pt;height:34.9pt;mso-wrap-style:square;v-text-anchor:top;mso-position-horizontal:left;mso-position-horizontal-relative:page" wp14:anchorId="77BE0ABE">
               <v:fill o:detectmouseclick="t" on="false"/>
               <v:stroke color="#3465a4" joinstyle="round" endcap="flat"/>
               <v:textbox>
@@ -791,7 +773,7 @@
       <mc:AlternateContent>
         <mc:Choice Requires="wps">
           <w:drawing>
-            <wp:anchor behindDoc="1" distT="0" distB="17145" distL="0" distR="10795" simplePos="0" locked="0" layoutInCell="0" allowOverlap="1" relativeHeight="4" wp14:anchorId="6AA9C9EF">
+            <wp:anchor behindDoc="0" distT="0" distB="17145" distL="0" distR="10795" simplePos="0" locked="0" layoutInCell="0" allowOverlap="1" relativeHeight="4" wp14:anchorId="6AA9C9EF">
               <wp:simplePos x="0" y="0"/>
               <wp:positionH relativeFrom="leftMargin">
                 <wp:align>left</wp:align>
@@ -863,7 +845,7 @@
         </mc:Choice>
         <mc:Fallback>
           <w:pict>
-            <v:rect id="shape_0" ID="Cuadro de texto 3" path="m0,0l-2147483645,0l-2147483645,-2147483646l0,-2147483646xe" stroked="f" o:allowincell="f" style="position:absolute;margin-left:-0.05pt;margin-top:0.05pt;width:34.9pt;height:25.2pt;mso-wrap-style:none;v-text-anchor:top;mso-position-horizontal:left;mso-position-horizontal-relative:page" wp14:anchorId="6AA9C9EF">
+            <v:rect id="shape_0" ID="Cuadro de texto 3" path="m0,0l-2147483645,0l-2147483645,-2147483646l0,-2147483646xe" stroked="f" o:allowincell="f" style="position:absolute;margin-left:-0.05pt;margin-top:0.05pt;width:34.9pt;height:25.2pt;mso-wrap-style:square;v-text-anchor:top;mso-position-horizontal:left;mso-position-horizontal-relative:page" wp14:anchorId="6AA9C9EF">
               <v:fill o:detectmouseclick="t" on="false"/>
               <v:stroke color="#3465a4" joinstyle="round" endcap="flat"/>
               <v:textbox>
@@ -913,7 +895,7 @@
       <mc:AlternateContent>
         <mc:Choice Requires="wps">
           <w:drawing>
-            <wp:anchor behindDoc="1" distT="0" distB="17145" distL="0" distR="10795" simplePos="0" locked="0" layoutInCell="0" allowOverlap="1" relativeHeight="4" wp14:anchorId="6AA9C9EF">
+            <wp:anchor behindDoc="0" distT="0" distB="17145" distL="0" distR="10795" simplePos="0" locked="0" layoutInCell="0" allowOverlap="1" relativeHeight="4" wp14:anchorId="6AA9C9EF">
               <wp:simplePos x="0" y="0"/>
               <wp:positionH relativeFrom="leftMargin">
                 <wp:align>left</wp:align>
@@ -985,7 +967,7 @@
         </mc:Choice>
         <mc:Fallback>
           <w:pict>
-            <v:rect id="shape_0" ID="Cuadro de texto 3" path="m0,0l-2147483645,0l-2147483645,-2147483646l0,-2147483646xe" stroked="f" o:allowincell="f" style="position:absolute;margin-left:-0.05pt;margin-top:0.05pt;width:34.9pt;height:25.2pt;mso-wrap-style:none;v-text-anchor:top;mso-position-horizontal:left;mso-position-horizontal-relative:page" wp14:anchorId="6AA9C9EF">
+            <v:rect id="shape_0" ID="Cuadro de texto 3" path="m0,0l-2147483645,0l-2147483645,-2147483646l0,-2147483646xe" stroked="f" o:allowincell="f" style="position:absolute;margin-left:-0.05pt;margin-top:0.05pt;width:34.9pt;height:25.2pt;mso-wrap-style:square;v-text-anchor:top;mso-position-horizontal:left;mso-position-horizontal-relative:page" wp14:anchorId="6AA9C9EF">
               <v:fill o:detectmouseclick="t" on="false"/>
               <v:stroke color="#3465a4" joinstyle="round" endcap="flat"/>
               <v:textbox>
@@ -1460,6 +1442,7 @@
     <w:qFormat/>
     <w:pPr>
       <w:widowControl/>
+      <w:suppressAutoHyphens w:val="true"/>
       <w:bidi w:val="0"/>
       <w:spacing w:lineRule="auto" w:line="259" w:before="0" w:after="160"/>
       <w:jc w:val="left"/>

</xml_diff>